<commit_message>
rapport skrivet i LaTeX
</commit_message>
<xml_diff>
--- a/report.docx
+++ b/report.docx
@@ -377,35 +377,7 @@
         <w:rPr>
           <w:lang w:val="en-GB"/>
         </w:rPr>
-        <w:t xml:space="preserve">. In an article by </w:t>
-      </w:r>
-      <w:proofErr w:type="spellStart"/>
-      <w:r>
-        <w:rPr>
-          <w:lang w:val="en-GB"/>
-        </w:rPr>
-        <w:t>Müller</w:t>
-      </w:r>
-      <w:proofErr w:type="spellEnd"/>
-      <w:r>
-        <w:rPr>
-          <w:lang w:val="en-GB"/>
-        </w:rPr>
-        <w:t xml:space="preserve">, </w:t>
-      </w:r>
-      <w:proofErr w:type="spellStart"/>
-      <w:r>
-        <w:rPr>
-          <w:lang w:val="en-GB"/>
-        </w:rPr>
-        <w:t>Charypar</w:t>
-      </w:r>
-      <w:proofErr w:type="spellEnd"/>
-      <w:r>
-        <w:rPr>
-          <w:lang w:val="en-GB"/>
-        </w:rPr>
-        <w:t xml:space="preserve"> and Gross (2003)</w:t>
+        <w:t>. In an article by Müller, Charypar and Gross (2003)</w:t>
       </w:r>
       <w:r>
         <w:rPr>
@@ -441,35 +413,7 @@
         <w:rPr>
           <w:lang w:val="en-GB"/>
         </w:rPr>
-        <w:t xml:space="preserve">constituted by Lucy (1977) and </w:t>
-      </w:r>
-      <w:proofErr w:type="spellStart"/>
-      <w:r>
-        <w:rPr>
-          <w:lang w:val="en-GB"/>
-        </w:rPr>
-        <w:t>Gingold</w:t>
-      </w:r>
-      <w:proofErr w:type="spellEnd"/>
-      <w:r>
-        <w:rPr>
-          <w:lang w:val="en-GB"/>
-        </w:rPr>
-        <w:t xml:space="preserve"> and Monaghan (1977). </w:t>
-      </w:r>
-      <w:proofErr w:type="spellStart"/>
-      <w:r>
-        <w:rPr>
-          <w:lang w:val="en-GB"/>
-        </w:rPr>
-        <w:t>Müller</w:t>
-      </w:r>
-      <w:proofErr w:type="spellEnd"/>
-      <w:r>
-        <w:rPr>
-          <w:lang w:val="en-GB"/>
-        </w:rPr>
-        <w:t xml:space="preserve"> et al concludes that in order to </w:t>
+        <w:t xml:space="preserve">constituted by Lucy (1977) and Gingold and Monaghan (1977). Müller et al concludes that in order to </w:t>
       </w:r>
       <w:r>
         <w:rPr>
@@ -702,21 +646,7 @@
         <w:rPr>
           <w:lang w:val="en-GB"/>
         </w:rPr>
-        <w:t xml:space="preserve">Developed by Cline and </w:t>
-      </w:r>
-      <w:proofErr w:type="spellStart"/>
-      <w:r>
-        <w:rPr>
-          <w:lang w:val="en-GB"/>
-        </w:rPr>
-        <w:t>Lorensen</w:t>
-      </w:r>
-      <w:proofErr w:type="spellEnd"/>
-      <w:r>
-        <w:rPr>
-          <w:lang w:val="en-GB"/>
-        </w:rPr>
-        <w:t xml:space="preserve"> in 1987, </w:t>
+        <w:t xml:space="preserve">Developed by Cline and Lorensen in 1987, </w:t>
       </w:r>
       <w:r>
         <w:rPr>
@@ -934,8 +864,84 @@
         <w:rPr>
           <w:lang w:val="en-GB"/>
         </w:rPr>
-        <w:t>Results</w:t>
-      </w:r>
+        <w:t>Implementation</w:t>
+      </w:r>
+    </w:p>
+    <w:p>
+      <w:pPr>
+        <w:pStyle w:val="Rubrik2"/>
+        <w:numPr>
+          <w:ilvl w:val="0"/>
+          <w:numId w:val="4"/>
+        </w:numPr>
+        <w:rPr>
+          <w:lang w:val="en-GB"/>
+        </w:rPr>
+      </w:pPr>
+      <w:r>
+        <w:rPr>
+          <w:lang w:val="en-GB"/>
+        </w:rPr>
+        <w:t>The system</w:t>
+      </w:r>
+    </w:p>
+    <w:p>
+      <w:pPr>
+        <w:rPr>
+          <w:lang w:val="en-GB"/>
+        </w:rPr>
+      </w:pPr>
+      <w:r>
+        <w:rPr>
+          <w:lang w:val="en-GB"/>
+        </w:rPr>
+        <w:t>Navier stokes</w:t>
+      </w:r>
+      <w:r>
+        <w:rPr>
+          <w:lang w:val="en-GB"/>
+        </w:rPr>
+        <w:t>s</w:t>
+      </w:r>
+    </w:p>
+    <w:p>
+      <w:pPr>
+        <w:rPr>
+          <w:lang w:val="en-GB"/>
+        </w:rPr>
+      </w:pPr>
+      <w:r>
+        <w:rPr>
+          <w:lang w:val="en-GB"/>
+        </w:rPr>
+        <w:t>Equations for the different parts in navier Stokes</w:t>
+      </w:r>
+    </w:p>
+    <w:p>
+      <w:pPr>
+        <w:rPr>
+          <w:lang w:val="en-GB"/>
+        </w:rPr>
+      </w:pPr>
+      <w:r>
+        <w:rPr>
+          <w:lang w:val="en-GB"/>
+        </w:rPr>
+        <w:t>Translate them to code</w:t>
+      </w:r>
+      <w:r>
+        <w:rPr>
+          <w:lang w:val="en-GB"/>
+        </w:rPr>
+        <w:t>...</w:t>
+      </w:r>
+    </w:p>
+    <w:p>
+      <w:pPr>
+        <w:rPr>
+          <w:lang w:val="en-GB"/>
+        </w:rPr>
+      </w:pPr>
     </w:p>
     <w:p>
       <w:pPr>
@@ -978,6 +984,7 @@
         <w:rPr>
           <w:lang w:val="en-US"/>
         </w:rPr>
+        <w:lastRenderedPageBreak/>
         <w:t>- Producing realistic simulation of fluids is very difficult</w:t>
       </w:r>
       <w:r>
@@ -1044,63 +1051,13 @@
         <w:rPr>
           <w:lang w:val="en-US"/>
         </w:rPr>
-        <w:t xml:space="preserve">An example of that is the result of </w:t>
-      </w:r>
-      <w:proofErr w:type="spellStart"/>
-      <w:r>
-        <w:rPr>
-          <w:lang w:val="en-US"/>
-        </w:rPr>
-        <w:t>Beaudoin</w:t>
-      </w:r>
-      <w:proofErr w:type="spellEnd"/>
-      <w:r>
-        <w:rPr>
-          <w:lang w:val="en-US"/>
-        </w:rPr>
-        <w:t xml:space="preserve">, </w:t>
-      </w:r>
-      <w:proofErr w:type="spellStart"/>
-      <w:r>
-        <w:rPr>
-          <w:lang w:val="en-US"/>
-        </w:rPr>
-        <w:t>Clavet</w:t>
-      </w:r>
-      <w:proofErr w:type="spellEnd"/>
-      <w:r>
-        <w:rPr>
-          <w:lang w:val="en-US"/>
-        </w:rPr>
-        <w:t xml:space="preserve"> and </w:t>
-      </w:r>
-      <w:proofErr w:type="spellStart"/>
-      <w:r>
-        <w:rPr>
-          <w:lang w:val="en-US"/>
-        </w:rPr>
-        <w:t>Poulin</w:t>
-      </w:r>
-      <w:proofErr w:type="spellEnd"/>
-      <w:r>
-        <w:rPr>
-          <w:lang w:val="en-US"/>
-        </w:rPr>
-        <w:t xml:space="preserve"> (2005). </w:t>
-      </w:r>
-      <w:proofErr w:type="spellStart"/>
-      <w:r>
-        <w:rPr>
-          <w:lang w:val="en-US"/>
-        </w:rPr>
-        <w:t>Beaudoin</w:t>
-      </w:r>
-      <w:proofErr w:type="spellEnd"/>
-      <w:r>
-        <w:rPr>
-          <w:lang w:val="en-US"/>
-        </w:rPr>
-        <w:t xml:space="preserve"> et al produces stunning visuals and the clip has gotten 23 956 views on youtube.com (2011-03-09) which certainly could be rubricated as “good”. </w:t>
+        <w:t xml:space="preserve">An example of that is the result of Beaudoin, Clavet and Poulin (2005). </w:t>
+      </w:r>
+      <w:r>
+        <w:rPr>
+          <w:lang w:val="en-US"/>
+        </w:rPr>
+        <w:t xml:space="preserve">Beaudoin et al produces stunning visuals and the clip has gotten 23 956 views on youtube.com (2011-03-09) which certainly could be rubricated as “good”. </w:t>
       </w:r>
       <w:r>
         <w:rPr>
@@ -1174,38 +1131,15 @@
         <w:rPr>
           <w:lang w:val="en-US"/>
         </w:rPr>
-        <w:t xml:space="preserve">Other environment? </w:t>
-      </w:r>
-      <w:proofErr w:type="gramStart"/>
-      <w:r>
-        <w:rPr>
-          <w:lang w:val="en-US"/>
-        </w:rPr>
-        <w:t>Other programming language?</w:t>
-      </w:r>
-      <w:proofErr w:type="gramEnd"/>
-      <w:r>
-        <w:rPr>
-          <w:lang w:val="en-US"/>
-        </w:rPr>
-        <w:t xml:space="preserve"> Other methods, like </w:t>
+        <w:t xml:space="preserve">Other environment? Other programming language? Other methods, like </w:t>
       </w:r>
       <w:r>
         <w:rPr>
           <w:i/>
           <w:lang w:val="en-US"/>
         </w:rPr>
-        <w:t xml:space="preserve">point </w:t>
-      </w:r>
-      <w:proofErr w:type="spellStart"/>
-      <w:r>
-        <w:rPr>
-          <w:i/>
-          <w:lang w:val="en-US"/>
-        </w:rPr>
-        <w:t>splatting</w:t>
-      </w:r>
-      <w:proofErr w:type="spellEnd"/>
+        <w:t>point splatting</w:t>
+      </w:r>
       <w:r>
         <w:rPr>
           <w:lang w:val="en-US"/>
@@ -1223,7 +1157,6 @@
         <w:rPr>
           <w:lang w:val="en-US"/>
         </w:rPr>
-        <w:lastRenderedPageBreak/>
         <w:t>If we wanted to continue developing the software, what would we have done?</w:t>
       </w:r>
     </w:p>
@@ -1290,33 +1223,11 @@
           <w:lang w:val="en-US"/>
         </w:rPr>
       </w:pPr>
-      <w:proofErr w:type="spellStart"/>
-      <w:r>
-        <w:rPr>
-          <w:lang w:val="en-US"/>
-        </w:rPr>
-        <w:t>Müller</w:t>
-      </w:r>
-      <w:proofErr w:type="spellEnd"/>
-      <w:r>
-        <w:rPr>
-          <w:lang w:val="en-US"/>
-        </w:rPr>
-        <w:t xml:space="preserve"> M., </w:t>
-      </w:r>
-      <w:proofErr w:type="spellStart"/>
-      <w:r>
-        <w:rPr>
-          <w:lang w:val="en-US"/>
-        </w:rPr>
-        <w:t>Charypar</w:t>
-      </w:r>
-      <w:proofErr w:type="spellEnd"/>
-      <w:r>
-        <w:rPr>
-          <w:lang w:val="en-US"/>
-        </w:rPr>
-        <w:t xml:space="preserve"> D., Gross M. Particle based fluid simulation for </w:t>
+      <w:r>
+        <w:rPr>
+          <w:lang w:val="en-US"/>
+        </w:rPr>
+        <w:t xml:space="preserve">Müller M., Charypar D., Gross M. Particle based fluid simulation for </w:t>
       </w:r>
       <w:r>
         <w:rPr>
@@ -1390,19 +1301,11 @@
           <w:lang w:val="en-US"/>
         </w:rPr>
       </w:pPr>
-      <w:proofErr w:type="spellStart"/>
-      <w:r>
-        <w:rPr>
-          <w:lang w:val="en-US"/>
-        </w:rPr>
-        <w:t>Gingold</w:t>
-      </w:r>
-      <w:proofErr w:type="spellEnd"/>
-      <w:r>
-        <w:rPr>
-          <w:lang w:val="en-US"/>
-        </w:rPr>
-        <w:t xml:space="preserve"> R. A., </w:t>
+      <w:r>
+        <w:rPr>
+          <w:lang w:val="en-US"/>
+        </w:rPr>
+        <w:t xml:space="preserve">Gingold R. A., </w:t>
       </w:r>
       <w:r>
         <w:rPr>
@@ -1494,21 +1397,7 @@
         <w:rPr>
           <w:lang w:val="en-US"/>
         </w:rPr>
-        <w:t xml:space="preserve">Cline H. E., </w:t>
-      </w:r>
-      <w:proofErr w:type="spellStart"/>
-      <w:r>
-        <w:rPr>
-          <w:lang w:val="en-US"/>
-        </w:rPr>
-        <w:t>Lorensen</w:t>
-      </w:r>
-      <w:proofErr w:type="spellEnd"/>
-      <w:r>
-        <w:rPr>
-          <w:lang w:val="en-US"/>
-        </w:rPr>
-        <w:t xml:space="preserve"> W. E. Marching Cubes: A high resolution 3D </w:t>
+        <w:t xml:space="preserve">Cline H. E., Lorensen W. E. Marching Cubes: A high resolution 3D </w:t>
       </w:r>
       <w:r>
         <w:rPr>
@@ -1570,67 +1459,17 @@
           <w:lang w:val="en-US"/>
         </w:rPr>
       </w:pPr>
-      <w:proofErr w:type="spellStart"/>
-      <w:r>
-        <w:rPr>
-          <w:lang w:val="en-US"/>
-        </w:rPr>
-        <w:t>Beaudoin</w:t>
-      </w:r>
-      <w:proofErr w:type="spellEnd"/>
-      <w:r>
-        <w:rPr>
-          <w:lang w:val="en-US"/>
-        </w:rPr>
-        <w:t xml:space="preserve"> P., </w:t>
-      </w:r>
-      <w:proofErr w:type="spellStart"/>
-      <w:r>
-        <w:rPr>
-          <w:lang w:val="en-US"/>
-        </w:rPr>
-        <w:t>Clavet</w:t>
-      </w:r>
-      <w:proofErr w:type="spellEnd"/>
-      <w:r>
-        <w:rPr>
-          <w:lang w:val="en-US"/>
-        </w:rPr>
-        <w:t xml:space="preserve"> S., </w:t>
-      </w:r>
-      <w:proofErr w:type="spellStart"/>
-      <w:r>
-        <w:rPr>
-          <w:lang w:val="en-US"/>
-        </w:rPr>
-        <w:t>Poulin</w:t>
-      </w:r>
-      <w:proofErr w:type="spellEnd"/>
-      <w:r>
-        <w:rPr>
-          <w:lang w:val="en-US"/>
-        </w:rPr>
-        <w:t xml:space="preserve"> P. </w:t>
-      </w:r>
-      <w:r>
-        <w:rPr>
-          <w:lang w:val="en-US"/>
-        </w:rPr>
-        <w:t xml:space="preserve">Particle-based </w:t>
-      </w:r>
-      <w:proofErr w:type="spellStart"/>
-      <w:r>
-        <w:rPr>
-          <w:lang w:val="en-US"/>
-        </w:rPr>
-        <w:t>Viscoelastic</w:t>
-      </w:r>
-      <w:proofErr w:type="spellEnd"/>
-      <w:r>
-        <w:rPr>
-          <w:lang w:val="en-US"/>
-        </w:rPr>
-        <w:t xml:space="preserve"> Fluid Simulation. </w:t>
+      <w:r>
+        <w:rPr>
+          <w:lang w:val="en-US"/>
+        </w:rPr>
+        <w:t xml:space="preserve">Beaudoin P., Clavet S., Poulin P. </w:t>
+      </w:r>
+      <w:r>
+        <w:rPr>
+          <w:lang w:val="en-US"/>
+        </w:rPr>
+        <w:t xml:space="preserve">Particle-based Viscoelastic Fluid Simulation. </w:t>
       </w:r>
       <w:r>
         <w:rPr>
@@ -1712,21 +1551,7 @@
         <w:rPr>
           <w:lang w:val="en-US"/>
         </w:rPr>
-        <w:t xml:space="preserve">, result of </w:t>
-      </w:r>
-      <w:proofErr w:type="spellStart"/>
-      <w:r>
-        <w:rPr>
-          <w:lang w:val="en-US"/>
-        </w:rPr>
-        <w:t>Beaudoin</w:t>
-      </w:r>
-      <w:proofErr w:type="spellEnd"/>
-      <w:r>
-        <w:rPr>
-          <w:lang w:val="en-US"/>
-        </w:rPr>
-        <w:t xml:space="preserve"> et al (2005).</w:t>
+        <w:t>, result of Beaudoin et al (2005).</w:t>
       </w:r>
     </w:p>
     <w:p>
@@ -1756,6 +1581,95 @@
 <file path=word/numbering.xml><?xml version="1.0" encoding="utf-8"?>
 <w:numbering xmlns:ve="http://schemas.openxmlformats.org/markup-compatibility/2006" xmlns:o="urn:schemas-microsoft-com:office:office" xmlns:r="http://schemas.openxmlformats.org/officeDocument/2006/relationships" xmlns:m="http://schemas.openxmlformats.org/officeDocument/2006/math" xmlns:v="urn:schemas-microsoft-com:vml" xmlns:wp="http://schemas.openxmlformats.org/drawingml/2006/wordprocessingDrawing" xmlns:w10="urn:schemas-microsoft-com:office:word" xmlns:w="http://schemas.openxmlformats.org/wordprocessingml/2006/main" xmlns:wne="http://schemas.microsoft.com/office/word/2006/wordml">
   <w:abstractNum w:abstractNumId="0">
+    <w:nsid w:val="14443BB5"/>
+    <w:multiLevelType w:val="hybridMultilevel"/>
+    <w:tmpl w:val="F140AA94"/>
+    <w:lvl w:ilvl="0" w:tplc="041D000F">
+      <w:start w:val="1"/>
+      <w:numFmt w:val="decimal"/>
+      <w:lvlText w:val="%1."/>
+      <w:lvlJc w:val="left"/>
+      <w:pPr>
+        <w:ind w:left="720" w:hanging="360"/>
+      </w:pPr>
+      <w:rPr>
+        <w:rFonts w:hint="default"/>
+      </w:rPr>
+    </w:lvl>
+    <w:lvl w:ilvl="1" w:tplc="041D0019" w:tentative="1">
+      <w:start w:val="1"/>
+      <w:numFmt w:val="lowerLetter"/>
+      <w:lvlText w:val="%2."/>
+      <w:lvlJc w:val="left"/>
+      <w:pPr>
+        <w:ind w:left="1440" w:hanging="360"/>
+      </w:pPr>
+    </w:lvl>
+    <w:lvl w:ilvl="2" w:tplc="041D001B" w:tentative="1">
+      <w:start w:val="1"/>
+      <w:numFmt w:val="lowerRoman"/>
+      <w:lvlText w:val="%3."/>
+      <w:lvlJc w:val="right"/>
+      <w:pPr>
+        <w:ind w:left="2160" w:hanging="180"/>
+      </w:pPr>
+    </w:lvl>
+    <w:lvl w:ilvl="3" w:tplc="041D000F" w:tentative="1">
+      <w:start w:val="1"/>
+      <w:numFmt w:val="decimal"/>
+      <w:lvlText w:val="%4."/>
+      <w:lvlJc w:val="left"/>
+      <w:pPr>
+        <w:ind w:left="2880" w:hanging="360"/>
+      </w:pPr>
+    </w:lvl>
+    <w:lvl w:ilvl="4" w:tplc="041D0019" w:tentative="1">
+      <w:start w:val="1"/>
+      <w:numFmt w:val="lowerLetter"/>
+      <w:lvlText w:val="%5."/>
+      <w:lvlJc w:val="left"/>
+      <w:pPr>
+        <w:ind w:left="3600" w:hanging="360"/>
+      </w:pPr>
+    </w:lvl>
+    <w:lvl w:ilvl="5" w:tplc="041D001B" w:tentative="1">
+      <w:start w:val="1"/>
+      <w:numFmt w:val="lowerRoman"/>
+      <w:lvlText w:val="%6."/>
+      <w:lvlJc w:val="right"/>
+      <w:pPr>
+        <w:ind w:left="4320" w:hanging="180"/>
+      </w:pPr>
+    </w:lvl>
+    <w:lvl w:ilvl="6" w:tplc="041D000F" w:tentative="1">
+      <w:start w:val="1"/>
+      <w:numFmt w:val="decimal"/>
+      <w:lvlText w:val="%7."/>
+      <w:lvlJc w:val="left"/>
+      <w:pPr>
+        <w:ind w:left="5040" w:hanging="360"/>
+      </w:pPr>
+    </w:lvl>
+    <w:lvl w:ilvl="7" w:tplc="041D0019" w:tentative="1">
+      <w:start w:val="1"/>
+      <w:numFmt w:val="lowerLetter"/>
+      <w:lvlText w:val="%8."/>
+      <w:lvlJc w:val="left"/>
+      <w:pPr>
+        <w:ind w:left="5760" w:hanging="360"/>
+      </w:pPr>
+    </w:lvl>
+    <w:lvl w:ilvl="8" w:tplc="041D001B" w:tentative="1">
+      <w:start w:val="1"/>
+      <w:numFmt w:val="lowerRoman"/>
+      <w:lvlText w:val="%9."/>
+      <w:lvlJc w:val="right"/>
+      <w:pPr>
+        <w:ind w:left="6480" w:hanging="180"/>
+      </w:pPr>
+    </w:lvl>
+  </w:abstractNum>
+  <w:abstractNum w:abstractNumId="1">
     <w:nsid w:val="18C27C04"/>
     <w:multiLevelType w:val="multilevel"/>
     <w:tmpl w:val="69DA668A"/>
@@ -1876,7 +1790,7 @@
       </w:rPr>
     </w:lvl>
   </w:abstractNum>
-  <w:abstractNum w:abstractNumId="1">
+  <w:abstractNum w:abstractNumId="2">
     <w:nsid w:val="2F3368D4"/>
     <w:multiLevelType w:val="hybridMultilevel"/>
     <w:tmpl w:val="8F9CF65C"/>
@@ -1989,7 +1903,7 @@
       </w:rPr>
     </w:lvl>
   </w:abstractNum>
-  <w:abstractNum w:abstractNumId="2">
+  <w:abstractNum w:abstractNumId="3">
     <w:nsid w:val="3EF45799"/>
     <w:multiLevelType w:val="hybridMultilevel"/>
     <w:tmpl w:val="C0CAAA60"/>
@@ -2103,13 +2017,16 @@
     </w:lvl>
   </w:abstractNum>
   <w:num w:numId="1">
-    <w:abstractNumId w:val="0"/>
+    <w:abstractNumId w:val="1"/>
   </w:num>
   <w:num w:numId="2">
+    <w:abstractNumId w:val="3"/>
+  </w:num>
+  <w:num w:numId="3">
     <w:abstractNumId w:val="2"/>
   </w:num>
-  <w:num w:numId="3">
-    <w:abstractNumId w:val="1"/>
+  <w:num w:numId="4">
+    <w:abstractNumId w:val="0"/>
   </w:num>
 </w:numbering>
 </file>
@@ -2296,6 +2213,30 @@
       <w:color w:val="365F91" w:themeColor="accent1" w:themeShade="BF"/>
       <w:sz w:val="28"/>
       <w:szCs w:val="28"/>
+    </w:rPr>
+  </w:style>
+  <w:style w:type="paragraph" w:styleId="Rubrik2">
+    <w:name w:val="heading 2"/>
+    <w:basedOn w:val="Normal"/>
+    <w:next w:val="Normal"/>
+    <w:link w:val="Rubrik2Char"/>
+    <w:uiPriority w:val="9"/>
+    <w:unhideWhenUsed/>
+    <w:qFormat/>
+    <w:rsid w:val="00A27A71"/>
+    <w:pPr>
+      <w:keepNext/>
+      <w:keepLines/>
+      <w:spacing w:before="200" w:after="0"/>
+      <w:outlineLvl w:val="1"/>
+    </w:pPr>
+    <w:rPr>
+      <w:rFonts w:asciiTheme="majorHAnsi" w:eastAsiaTheme="majorEastAsia" w:hAnsiTheme="majorHAnsi" w:cstheme="majorBidi"/>
+      <w:b/>
+      <w:bCs/>
+      <w:color w:val="4F81BD" w:themeColor="accent1"/>
+      <w:sz w:val="26"/>
+      <w:szCs w:val="26"/>
     </w:rPr>
   </w:style>
   <w:style w:type="character" w:default="1" w:styleId="Standardstycketeckensnitt">
@@ -2474,6 +2415,21 @@
     <w:rPr>
       <w:color w:val="0000FF" w:themeColor="hyperlink"/>
       <w:u w:val="single"/>
+    </w:rPr>
+  </w:style>
+  <w:style w:type="character" w:customStyle="1" w:styleId="Rubrik2Char">
+    <w:name w:val="Rubrik 2 Char"/>
+    <w:basedOn w:val="Standardstycketeckensnitt"/>
+    <w:link w:val="Rubrik2"/>
+    <w:uiPriority w:val="9"/>
+    <w:rsid w:val="00A27A71"/>
+    <w:rPr>
+      <w:rFonts w:asciiTheme="majorHAnsi" w:eastAsiaTheme="majorEastAsia" w:hAnsiTheme="majorHAnsi" w:cstheme="majorBidi"/>
+      <w:b/>
+      <w:bCs/>
+      <w:color w:val="4F81BD" w:themeColor="accent1"/>
+      <w:sz w:val="26"/>
+      <w:szCs w:val="26"/>
     </w:rPr>
   </w:style>
 </w:styles>
@@ -2767,7 +2723,7 @@
 </file>
 
 <file path=customXml/itemProps1.xml><?xml version="1.0" encoding="utf-8"?>
-<ds:datastoreItem xmlns:ds="http://schemas.openxmlformats.org/officeDocument/2006/customXml" ds:itemID="{57296F6A-9570-4CDD-9D6C-A8AEA15382A7}">
+<ds:datastoreItem xmlns:ds="http://schemas.openxmlformats.org/officeDocument/2006/customXml" ds:itemID="{5ECE29EE-2E32-4EF3-85FA-C12602B05A71}">
   <ds:schemaRefs>
     <ds:schemaRef ds:uri="http://schemas.openxmlformats.org/officeDocument/2006/bibliography"/>
   </ds:schemaRefs>

</xml_diff>